<commit_message>
CT aufgabe 2: Änderung bei aufgabe 1-2
</commit_message>
<xml_diff>
--- a/CT/CoffeeMaker_Coverage/WP Certified Tester - aufgabe 1-2.docx
+++ b/CT/CoffeeMaker_Coverage/WP Certified Tester - aufgabe 1-2.docx
@@ -1,6 +1,6 @@
 
 <file path=word/document.xml><?xml version="1.0" encoding="utf-8"?>
-<w:document xmlns:wpc="http://schemas.microsoft.com/office/word/2010/wordprocessingCanvas" xmlns:mc="http://schemas.openxmlformats.org/markup-compatibility/2006" xmlns:o="urn:schemas-microsoft-com:office:office" xmlns:r="http://schemas.openxmlformats.org/officeDocument/2006/relationships" xmlns:m="http://schemas.openxmlformats.org/officeDocument/2006/math" xmlns:v="urn:schemas-microsoft-com:vml" xmlns:wp14="http://schemas.microsoft.com/office/word/2010/wordprocessingDrawing" xmlns:wp="http://schemas.openxmlformats.org/drawingml/2006/wordprocessingDrawing" xmlns:w10="urn:schemas-microsoft-com:office:word" xmlns:w="http://schemas.openxmlformats.org/wordprocessingml/2006/main" xmlns:w14="http://schemas.microsoft.com/office/word/2010/wordml" xmlns:wpg="http://schemas.microsoft.com/office/word/2010/wordprocessingGroup" xmlns:wpi="http://schemas.microsoft.com/office/word/2010/wordprocessingInk" xmlns:wne="http://schemas.microsoft.com/office/word/2006/wordml" xmlns:wps="http://schemas.microsoft.com/office/word/2010/wordprocessingShape" mc:Ignorable="w14 wp14">
+<w:document xmlns:ve="http://schemas.openxmlformats.org/markup-compatibility/2006" xmlns:o="urn:schemas-microsoft-com:office:office" xmlns:r="http://schemas.openxmlformats.org/officeDocument/2006/relationships" xmlns:m="http://schemas.openxmlformats.org/officeDocument/2006/math" xmlns:v="urn:schemas-microsoft-com:vml" xmlns:wp="http://schemas.openxmlformats.org/drawingml/2006/wordprocessingDrawing" xmlns:w10="urn:schemas-microsoft-com:office:word" xmlns:w="http://schemas.openxmlformats.org/wordprocessingml/2006/main" xmlns:wne="http://schemas.microsoft.com/office/word/2006/wordml">
   <w:body>
     <w:p>
       <w:r>
@@ -10,44 +10,63 @@
     <w:p>
       <w:r>
         <w:t>Gruppe: Bartel, Breitenstein, Bruhn</w:t>
-      </w:r>
-    </w:p>
-    <w:p/>
-    <w:p>
-      <w:pPr>
-        <w:rPr>
-          <w:rStyle w:val="IntensiveHervorhebung"/>
-          <w:sz w:val="28"/>
-          <w:szCs w:val="28"/>
-        </w:rPr>
-      </w:pPr>
-      <w:r>
-        <w:rPr>
-          <w:rStyle w:val="IntensiveHervorhebung"/>
-          <w:sz w:val="28"/>
-          <w:szCs w:val="28"/>
-        </w:rPr>
-        <w:t>Aufgabe 1.2: Zustandsbasierte Testfälle</w:t>
       </w:r>
     </w:p>
     <w:p>
       <w:pPr>
         <w:rPr>
           <w:rStyle w:val="IntensiveHervorhebung"/>
-          <w:rFonts w:cstheme="minorHAnsi"/>
-          <w:b w:val="0"/>
-          <w:i w:val="0"/>
-          <w:color w:val="000000" w:themeColor="text1"/>
+          <w:sz w:val="28"/>
+          <w:szCs w:val="28"/>
         </w:rPr>
       </w:pPr>
       <w:r>
         <w:rPr>
           <w:rStyle w:val="IntensiveHervorhebung"/>
-          <w:rFonts w:cstheme="minorHAnsi"/>
-          <w:i w:val="0"/>
-          <w:color w:val="000000" w:themeColor="text1"/>
-        </w:rPr>
-        <w:t>Zustands-Konformanztest-Übergangsbaum:</w:t>
+          <w:sz w:val="28"/>
+          <w:szCs w:val="28"/>
+        </w:rPr>
+        <w:t>Aufgabe 1.2: Zustandsbasierte Testfälle</w:t>
+      </w:r>
+    </w:p>
+    <w:p>
+      <w:pPr>
+        <w:rPr>
+          <w:rStyle w:val="IntensiveHervorhebung"/>
+          <w:rFonts w:cstheme="minorHAnsi"/>
+          <w:b w:val="0"/>
+          <w:i w:val="0"/>
+          <w:color w:val="000000" w:themeColor="text1"/>
+        </w:rPr>
+      </w:pPr>
+      <w:r>
+        <w:rPr>
+          <w:rStyle w:val="IntensiveHervorhebung"/>
+          <w:rFonts w:cstheme="minorHAnsi"/>
+          <w:i w:val="0"/>
+          <w:color w:val="000000" w:themeColor="text1"/>
+        </w:rPr>
+        <w:t>Zustands-</w:t>
+      </w:r>
+      <w:proofErr w:type="spellStart"/>
+      <w:r>
+        <w:rPr>
+          <w:rStyle w:val="IntensiveHervorhebung"/>
+          <w:rFonts w:cstheme="minorHAnsi"/>
+          <w:i w:val="0"/>
+          <w:color w:val="000000" w:themeColor="text1"/>
+        </w:rPr>
+        <w:t>Konformanztest</w:t>
+      </w:r>
+      <w:proofErr w:type="spellEnd"/>
+      <w:r>
+        <w:rPr>
+          <w:rStyle w:val="IntensiveHervorhebung"/>
+          <w:rFonts w:cstheme="minorHAnsi"/>
+          <w:i w:val="0"/>
+          <w:color w:val="000000" w:themeColor="text1"/>
+        </w:rPr>
+        <w:t>-Übergangsbaum:</w:t>
       </w:r>
       <w:r>
         <w:rPr>
@@ -66,10 +85,10 @@
           <w:iCs/>
           <w:noProof/>
           <w:color w:val="000000" w:themeColor="text1"/>
-          <w:lang w:val="en-US" w:bidi="ar-SA"/>
+          <w:lang w:eastAsia="de-DE" w:bidi="ar-SA"/>
         </w:rPr>
         <w:drawing>
-          <wp:inline distT="0" distB="0" distL="0" distR="0" wp14:anchorId="1A48189B" wp14:editId="5AE49FA4">
+          <wp:inline distT="0" distB="0" distL="0" distR="0">
             <wp:extent cx="1837427" cy="2185142"/>
             <wp:effectExtent l="0" t="0" r="0" b="0"/>
             <wp:docPr id="1" name="Grafik 1" descr="C:\Users\Qiqi\Downloads\Untitled Diagram (1).png"/>
@@ -86,10 +105,10 @@
                     </pic:cNvPicPr>
                   </pic:nvPicPr>
                   <pic:blipFill>
-                    <a:blip r:embed="rId6">
+                    <a:blip r:embed="rId5" cstate="print">
                       <a:extLst>
                         <a:ext uri="{28A0092B-C50C-407E-A947-70E740481C1C}">
-                          <a14:useLocalDpi xmlns:a14="http://schemas.microsoft.com/office/drawing/2010/main" val="0"/>
+                          <a14:useLocalDpi xmlns:a14="http://schemas.microsoft.com/office/drawing/2010/main" xmlns:wps="http://schemas.microsoft.com/office/word/2010/wordprocessingShape" xmlns:wpi="http://schemas.microsoft.com/office/word/2010/wordprocessingInk" xmlns:wpg="http://schemas.microsoft.com/office/word/2010/wordprocessingGroup" xmlns:w14="http://schemas.microsoft.com/office/word/2010/wordml" xmlns:w="http://schemas.openxmlformats.org/wordprocessingml/2006/main" xmlns:w10="urn:schemas-microsoft-com:office:word" xmlns:wp14="http://schemas.microsoft.com/office/word/2010/wordprocessingDrawing" xmlns:v="urn:schemas-microsoft-com:vml" xmlns:o="urn:schemas-microsoft-com:office:office" xmlns:mc="http://schemas.openxmlformats.org/markup-compatibility/2006" xmlns:wpc="http://schemas.microsoft.com/office/word/2010/wordprocessingCanvas" xmlns="" val="0"/>
                         </a:ext>
                       </a:extLst>
                     </a:blip>
@@ -126,24 +145,107 @@
           <w:b w:val="0"/>
           <w:i w:val="0"/>
           <w:color w:val="000000" w:themeColor="text1"/>
+          <w:lang w:val="en-US"/>
         </w:rPr>
       </w:pPr>
-      <w:r>
-        <w:rPr>
-          <w:rStyle w:val="IntensiveHervorhebung"/>
-          <w:rFonts w:cstheme="minorHAnsi"/>
-          <w:i w:val="0"/>
-          <w:color w:val="000000" w:themeColor="text1"/>
-        </w:rPr>
-        <w:t>Zustands-Konformanztest-Übergangsbaum:</w:t>
-      </w:r>
-      <w:r>
-        <w:rPr>
-          <w:rStyle w:val="IntensiveHervorhebung"/>
-          <w:rFonts w:cstheme="minorHAnsi"/>
-          <w:b w:val="0"/>
-          <w:i w:val="0"/>
-          <w:color w:val="000000" w:themeColor="text1"/>
+      <w:proofErr w:type="spellStart"/>
+      <w:r>
+        <w:rPr>
+          <w:rStyle w:val="IntensiveHervorhebung"/>
+          <w:rFonts w:cstheme="minorHAnsi"/>
+          <w:i w:val="0"/>
+          <w:color w:val="000000" w:themeColor="text1"/>
+          <w:lang w:val="en-US"/>
+        </w:rPr>
+        <w:t>Zustands</w:t>
+      </w:r>
+      <w:proofErr w:type="spellEnd"/>
+      <w:r>
+        <w:rPr>
+          <w:rStyle w:val="IntensiveHervorhebung"/>
+          <w:rFonts w:cstheme="minorHAnsi"/>
+          <w:i w:val="0"/>
+          <w:color w:val="000000" w:themeColor="text1"/>
+          <w:lang w:val="en-US"/>
+        </w:rPr>
+        <w:t>-</w:t>
+      </w:r>
+      <w:r>
+        <w:rPr>
+          <w:rStyle w:val="IntensiveHervorhebung"/>
+          <w:rFonts w:cstheme="minorHAnsi"/>
+          <w:i w:val="0"/>
+          <w:color w:val="000000" w:themeColor="text1"/>
+          <w:sz w:val="20"/>
+          <w:szCs w:val="20"/>
+          <w:lang w:val="en-US"/>
+        </w:rPr>
+        <w:t xml:space="preserve"> </w:t>
+      </w:r>
+      <w:proofErr w:type="spellStart"/>
+      <w:r>
+        <w:rPr>
+          <w:rStyle w:val="IntensiveHervorhebung"/>
+          <w:rFonts w:cstheme="minorHAnsi"/>
+          <w:i w:val="0"/>
+          <w:color w:val="000000" w:themeColor="text1"/>
+          <w:sz w:val="20"/>
+          <w:szCs w:val="20"/>
+          <w:lang w:val="en-US"/>
+        </w:rPr>
+        <w:t>Robustheitstest</w:t>
+      </w:r>
+      <w:proofErr w:type="spellEnd"/>
+      <w:r>
+        <w:rPr>
+          <w:rStyle w:val="IntensiveHervorhebung"/>
+          <w:rFonts w:cstheme="minorHAnsi"/>
+          <w:i w:val="0"/>
+          <w:color w:val="000000" w:themeColor="text1"/>
+          <w:lang w:val="en-US"/>
+        </w:rPr>
+        <w:t xml:space="preserve"> </w:t>
+      </w:r>
+      <w:r>
+        <w:rPr>
+          <w:rStyle w:val="IntensiveHervorhebung"/>
+          <w:rFonts w:cstheme="minorHAnsi"/>
+          <w:i w:val="0"/>
+          <w:color w:val="000000" w:themeColor="text1"/>
+          <w:lang w:val="en-US"/>
+        </w:rPr>
+        <w:t>-</w:t>
+      </w:r>
+      <w:proofErr w:type="spellStart"/>
+      <w:r>
+        <w:rPr>
+          <w:rStyle w:val="IntensiveHervorhebung"/>
+          <w:rFonts w:cstheme="minorHAnsi"/>
+          <w:i w:val="0"/>
+          <w:color w:val="000000" w:themeColor="text1"/>
+          <w:lang w:val="en-US"/>
+        </w:rPr>
+        <w:t>Übergangsbaum</w:t>
+      </w:r>
+      <w:proofErr w:type="spellEnd"/>
+      <w:r>
+        <w:rPr>
+          <w:rStyle w:val="IntensiveHervorhebung"/>
+          <w:rFonts w:cstheme="minorHAnsi"/>
+          <w:i w:val="0"/>
+          <w:color w:val="000000" w:themeColor="text1"/>
+          <w:lang w:val="en-US"/>
+        </w:rPr>
+        <w:t>:</w:t>
+      </w:r>
+      <w:r>
+        <w:rPr>
+          <w:rStyle w:val="IntensiveHervorhebung"/>
+          <w:rFonts w:cstheme="minorHAnsi"/>
+          <w:b w:val="0"/>
+          <w:i w:val="0"/>
+          <w:color w:val="000000" w:themeColor="text1"/>
+          <w:lang w:val="en-US"/>
         </w:rPr>
         <w:br/>
       </w:r>
@@ -154,10 +256,10 @@
           <w:iCs/>
           <w:noProof/>
           <w:color w:val="000000" w:themeColor="text1"/>
-          <w:lang w:val="en-US" w:bidi="ar-SA"/>
+          <w:lang w:eastAsia="de-DE" w:bidi="ar-SA"/>
         </w:rPr>
         <w:drawing>
-          <wp:inline distT="0" distB="0" distL="0" distR="0" wp14:anchorId="1589AAFE" wp14:editId="5D718F57">
+          <wp:inline distT="0" distB="0" distL="0" distR="0">
             <wp:extent cx="2372264" cy="1856843"/>
             <wp:effectExtent l="0" t="0" r="0" b="0"/>
             <wp:docPr id="2" name="Grafik 2" descr="C:\Users\Qiqi\Downloads\Untitled Diagram.png"/>
@@ -174,10 +276,10 @@
                     </pic:cNvPicPr>
                   </pic:nvPicPr>
                   <pic:blipFill>
-                    <a:blip r:embed="rId7">
+                    <a:blip r:embed="rId6" cstate="print">
                       <a:extLst>
                         <a:ext uri="{28A0092B-C50C-407E-A947-70E740481C1C}">
-                          <a14:useLocalDpi xmlns:a14="http://schemas.microsoft.com/office/drawing/2010/main" val="0"/>
+                          <a14:useLocalDpi xmlns:a14="http://schemas.microsoft.com/office/drawing/2010/main" xmlns:wps="http://schemas.microsoft.com/office/word/2010/wordprocessingShape" xmlns:wpi="http://schemas.microsoft.com/office/word/2010/wordprocessingInk" xmlns:wpg="http://schemas.microsoft.com/office/word/2010/wordprocessingGroup" xmlns:w14="http://schemas.microsoft.com/office/word/2010/wordml" xmlns:w="http://schemas.openxmlformats.org/wordprocessingml/2006/main" xmlns:w10="urn:schemas-microsoft-com:office:word" xmlns:wp14="http://schemas.microsoft.com/office/word/2010/wordprocessingDrawing" xmlns:v="urn:schemas-microsoft-com:vml" xmlns:o="urn:schemas-microsoft-com:office:office" xmlns:mc="http://schemas.openxmlformats.org/markup-compatibility/2006" xmlns:wpc="http://schemas.microsoft.com/office/word/2010/wordprocessingCanvas" xmlns="" val="0"/>
                         </a:ext>
                       </a:extLst>
                     </a:blip>
@@ -212,11 +314,11 @@
         <w:rPr>
           <w:rStyle w:val="IntensiveHervorhebung"/>
           <w:rFonts w:cstheme="minorHAnsi"/>
-          <w:b w:val="0"/>
-          <w:i w:val="0"/>
-          <w:color w:val="000000" w:themeColor="text1"/>
-          <w:sz w:val="20"/>
-          <w:szCs w:val="20"/>
+          <w:i w:val="0"/>
+          <w:color w:val="000000" w:themeColor="text1"/>
+          <w:sz w:val="20"/>
+          <w:szCs w:val="20"/>
+          <w:u w:val="single"/>
         </w:rPr>
       </w:pPr>
       <w:r>
@@ -230,145 +332,6 @@
           <w:u w:val="single"/>
         </w:rPr>
         <w:t>Testfälle</w:t>
-      </w:r>
-      <w:r>
-        <w:rPr>
-          <w:rStyle w:val="IntensiveHervorhebung"/>
-          <w:rFonts w:cstheme="minorHAnsi"/>
-          <w:b w:val="0"/>
-          <w:i w:val="0"/>
-          <w:color w:val="000000" w:themeColor="text1"/>
-          <w:sz w:val="20"/>
-          <w:szCs w:val="20"/>
-        </w:rPr>
-        <w:br/>
-      </w:r>
-      <w:r>
-        <w:rPr>
-          <w:rStyle w:val="IntensiveHervorhebung"/>
-          <w:rFonts w:cstheme="minorHAnsi"/>
-          <w:b w:val="0"/>
-          <w:i w:val="0"/>
-          <w:color w:val="000000" w:themeColor="text1"/>
-          <w:sz w:val="20"/>
-          <w:szCs w:val="20"/>
-        </w:rPr>
-        <w:br/>
-      </w:r>
-      <w:r>
-        <w:rPr>
-          <w:rStyle w:val="IntensiveHervorhebung"/>
-          <w:rFonts w:cstheme="minorHAnsi"/>
-          <w:i w:val="0"/>
-          <w:color w:val="000000" w:themeColor="text1"/>
-          <w:sz w:val="20"/>
-          <w:szCs w:val="20"/>
-        </w:rPr>
-        <w:t>Zustands-Konformanztest:</w:t>
-      </w:r>
-      <w:r>
-        <w:rPr>
-          <w:rStyle w:val="IntensiveHervorhebung"/>
-          <w:rFonts w:cstheme="minorHAnsi"/>
-          <w:b w:val="0"/>
-          <w:i w:val="0"/>
-          <w:color w:val="000000" w:themeColor="text1"/>
-          <w:sz w:val="20"/>
-          <w:szCs w:val="20"/>
-        </w:rPr>
-        <w:br/>
-      </w:r>
-      <w:r>
-        <w:rPr>
-          <w:rStyle w:val="IntensiveHervorhebung"/>
-          <w:rFonts w:cstheme="minorHAnsi"/>
-          <w:b w:val="0"/>
-          <w:i w:val="0"/>
-          <w:color w:val="000000" w:themeColor="text1"/>
-          <w:sz w:val="20"/>
-          <w:szCs w:val="20"/>
-        </w:rPr>
-        <w:t xml:space="preserve">K1 = </w:t>
-      </w:r>
-      <w:r>
-        <w:rPr>
-          <w:rStyle w:val="IntensiveHervorhebung"/>
-          <w:rFonts w:cstheme="minorHAnsi"/>
-          <w:i w:val="0"/>
-          <w:color w:val="000000" w:themeColor="text1"/>
-          <w:sz w:val="20"/>
-          <w:szCs w:val="20"/>
-        </w:rPr>
-        <w:t>&lt;S1&gt;</w:t>
-      </w:r>
-      <w:r>
-        <w:rPr>
-          <w:rStyle w:val="IntensiveHervorhebung"/>
-          <w:rFonts w:cstheme="minorHAnsi"/>
-          <w:b w:val="0"/>
-          <w:i w:val="0"/>
-          <w:color w:val="000000" w:themeColor="text1"/>
-          <w:sz w:val="20"/>
-          <w:szCs w:val="20"/>
-        </w:rPr>
-        <w:t xml:space="preserve"> a </w:t>
-      </w:r>
-      <w:r>
-        <w:rPr>
-          <w:rStyle w:val="IntensiveHervorhebung"/>
-          <w:rFonts w:cstheme="minorHAnsi"/>
-          <w:i w:val="0"/>
-          <w:color w:val="000000" w:themeColor="text1"/>
-          <w:sz w:val="20"/>
-          <w:szCs w:val="20"/>
-        </w:rPr>
-        <w:t>&lt;S2&gt;</w:t>
-      </w:r>
-      <w:r>
-        <w:rPr>
-          <w:rStyle w:val="IntensiveHervorhebung"/>
-          <w:rFonts w:cstheme="minorHAnsi"/>
-          <w:b w:val="0"/>
-          <w:i w:val="0"/>
-          <w:color w:val="000000" w:themeColor="text1"/>
-          <w:sz w:val="20"/>
-          <w:szCs w:val="20"/>
-        </w:rPr>
-        <w:t xml:space="preserve"> a </w:t>
-      </w:r>
-      <w:r>
-        <w:rPr>
-          <w:rStyle w:val="IntensiveHervorhebung"/>
-          <w:rFonts w:cstheme="minorHAnsi"/>
-          <w:i w:val="0"/>
-          <w:color w:val="000000" w:themeColor="text1"/>
-          <w:sz w:val="20"/>
-          <w:szCs w:val="20"/>
-        </w:rPr>
-        <w:t>&lt;S3&gt;</w:t>
-      </w:r>
-      <w:r>
-        <w:rPr>
-          <w:rStyle w:val="IntensiveHervorhebung"/>
-          <w:rFonts w:cstheme="minorHAnsi"/>
-          <w:b w:val="0"/>
-          <w:i w:val="0"/>
-          <w:color w:val="000000" w:themeColor="text1"/>
-          <w:sz w:val="20"/>
-          <w:szCs w:val="20"/>
-        </w:rPr>
-        <w:t xml:space="preserve"> a </w:t>
-      </w:r>
-      <w:r>
-        <w:rPr>
-          <w:rStyle w:val="IntensiveHervorhebung"/>
-          <w:rFonts w:cstheme="minorHAnsi"/>
-          <w:i w:val="0"/>
-          <w:color w:val="000000" w:themeColor="text1"/>
-          <w:sz w:val="20"/>
-          <w:szCs w:val="20"/>
-        </w:rPr>
-        <w:t>&lt;S2&gt;</w:t>
       </w:r>
     </w:p>
     <w:p>
@@ -388,13 +351,24 @@
         <w:rPr>
           <w:rStyle w:val="IntensiveHervorhebung"/>
           <w:rFonts w:cstheme="minorHAnsi"/>
-          <w:b w:val="0"/>
-          <w:i w:val="0"/>
-          <w:color w:val="000000" w:themeColor="text1"/>
-          <w:sz w:val="20"/>
-          <w:szCs w:val="20"/>
-        </w:rPr>
-        <w:t xml:space="preserve">K2 = </w:t>
+          <w:i w:val="0"/>
+          <w:color w:val="000000" w:themeColor="text1"/>
+          <w:sz w:val="20"/>
+          <w:szCs w:val="20"/>
+        </w:rPr>
+        <w:t>Für vollständige Zustandsüberdeckung:</w:t>
+      </w:r>
+      <w:r>
+        <w:rPr>
+          <w:rStyle w:val="IntensiveHervorhebung"/>
+          <w:rFonts w:cstheme="minorHAnsi"/>
+          <w:b w:val="0"/>
+          <w:i w:val="0"/>
+          <w:color w:val="000000" w:themeColor="text1"/>
+          <w:sz w:val="20"/>
+          <w:szCs w:val="20"/>
+        </w:rPr>
+        <w:br/>
       </w:r>
       <w:r>
         <w:rPr>
@@ -488,28 +462,18 @@
           <w:color w:val="000000" w:themeColor="text1"/>
           <w:sz w:val="20"/>
           <w:szCs w:val="20"/>
+          <w:lang w:val="en-US"/>
         </w:rPr>
       </w:pPr>
       <w:r>
         <w:rPr>
           <w:rStyle w:val="IntensiveHervorhebung"/>
           <w:rFonts w:cstheme="minorHAnsi"/>
-          <w:b w:val="0"/>
-          <w:i w:val="0"/>
-          <w:color w:val="000000" w:themeColor="text1"/>
-          <w:sz w:val="20"/>
-          <w:szCs w:val="20"/>
-        </w:rPr>
-        <w:t xml:space="preserve">K3 = </w:t>
-      </w:r>
-      <w:r>
-        <w:rPr>
-          <w:rStyle w:val="IntensiveHervorhebung"/>
-          <w:rFonts w:cstheme="minorHAnsi"/>
-          <w:i w:val="0"/>
-          <w:color w:val="000000" w:themeColor="text1"/>
-          <w:sz w:val="20"/>
-          <w:szCs w:val="20"/>
+          <w:i w:val="0"/>
+          <w:color w:val="000000" w:themeColor="text1"/>
+          <w:sz w:val="20"/>
+          <w:szCs w:val="20"/>
+          <w:lang w:val="en-US"/>
         </w:rPr>
         <w:t>&lt;S1&gt;</w:t>
       </w:r>
@@ -522,68 +486,46 @@
           <w:color w:val="000000" w:themeColor="text1"/>
           <w:sz w:val="20"/>
           <w:szCs w:val="20"/>
-        </w:rPr>
-        <w:t xml:space="preserve"> a </w:t>
-      </w:r>
-      <w:r>
-        <w:rPr>
-          <w:rStyle w:val="IntensiveHervorhebung"/>
-          <w:rFonts w:cstheme="minorHAnsi"/>
-          <w:i w:val="0"/>
-          <w:color w:val="000000" w:themeColor="text1"/>
-          <w:sz w:val="20"/>
-          <w:szCs w:val="20"/>
-        </w:rPr>
-        <w:t>&lt;S2&gt;</w:t>
-      </w:r>
-      <w:r>
-        <w:rPr>
-          <w:rStyle w:val="IntensiveHervorhebung"/>
-          <w:rFonts w:cstheme="minorHAnsi"/>
-          <w:b w:val="0"/>
-          <w:i w:val="0"/>
-          <w:color w:val="000000" w:themeColor="text1"/>
-          <w:sz w:val="20"/>
-          <w:szCs w:val="20"/>
-        </w:rPr>
-        <w:t xml:space="preserve"> </w:t>
-      </w:r>
-      <w:r>
-        <w:rPr>
-          <w:rStyle w:val="IntensiveHervorhebung"/>
-          <w:rFonts w:cstheme="minorHAnsi"/>
-          <w:b w:val="0"/>
-          <w:i w:val="0"/>
-          <w:color w:val="000000" w:themeColor="text1"/>
-          <w:sz w:val="20"/>
-          <w:szCs w:val="20"/>
-        </w:rPr>
-        <w:t>b</w:t>
-      </w:r>
-      <w:bookmarkStart w:id="0" w:name="_GoBack"/>
-      <w:bookmarkEnd w:id="0"/>
-      <w:r>
-        <w:rPr>
-          <w:rStyle w:val="IntensiveHervorhebung"/>
-          <w:rFonts w:cstheme="minorHAnsi"/>
-          <w:b w:val="0"/>
-          <w:i w:val="0"/>
-          <w:color w:val="000000" w:themeColor="text1"/>
-          <w:sz w:val="20"/>
-          <w:szCs w:val="20"/>
-        </w:rPr>
-        <w:t xml:space="preserve"> </w:t>
-      </w:r>
-      <w:r>
-        <w:rPr>
-          <w:rStyle w:val="IntensiveHervorhebung"/>
-          <w:rFonts w:cstheme="minorHAnsi"/>
-          <w:i w:val="0"/>
-          <w:color w:val="000000" w:themeColor="text1"/>
-          <w:sz w:val="20"/>
-          <w:szCs w:val="20"/>
-        </w:rPr>
-        <w:t>&lt;S2&gt;</w:t>
+          <w:lang w:val="en-US"/>
+        </w:rPr>
+        <w:t xml:space="preserve"> b </w:t>
+      </w:r>
+      <w:r>
+        <w:rPr>
+          <w:rStyle w:val="IntensiveHervorhebung"/>
+          <w:rFonts w:cstheme="minorHAnsi"/>
+          <w:i w:val="0"/>
+          <w:color w:val="000000" w:themeColor="text1"/>
+          <w:sz w:val="20"/>
+          <w:szCs w:val="20"/>
+          <w:lang w:val="en-US"/>
+        </w:rPr>
+        <w:t>&lt;S4&gt;</w:t>
+      </w:r>
+      <w:r>
+        <w:rPr>
+          <w:rStyle w:val="IntensiveHervorhebung"/>
+          <w:rFonts w:cstheme="minorHAnsi"/>
+          <w:b w:val="0"/>
+          <w:i w:val="0"/>
+          <w:color w:val="000000" w:themeColor="text1"/>
+          <w:sz w:val="20"/>
+          <w:szCs w:val="20"/>
+          <w:lang w:val="en-US"/>
+        </w:rPr>
+        <w:t xml:space="preserve"> c </w:t>
+      </w:r>
+      <w:r>
+        <w:rPr>
+          <w:rStyle w:val="IntensiveHervorhebung"/>
+          <w:rFonts w:cstheme="minorHAnsi"/>
+          <w:i w:val="0"/>
+          <w:color w:val="000000" w:themeColor="text1"/>
+          <w:sz w:val="20"/>
+          <w:szCs w:val="20"/>
+          <w:lang w:val="en-US"/>
+        </w:rPr>
+        <w:t>&lt;final&gt;</w:t>
       </w:r>
     </w:p>
     <w:p>
@@ -592,11 +534,11 @@
         <w:rPr>
           <w:rStyle w:val="IntensiveHervorhebung"/>
           <w:rFonts w:cstheme="minorHAnsi"/>
-          <w:b w:val="0"/>
-          <w:i w:val="0"/>
-          <w:color w:val="000000" w:themeColor="text1"/>
-          <w:sz w:val="20"/>
-          <w:szCs w:val="20"/>
+          <w:i w:val="0"/>
+          <w:color w:val="000000" w:themeColor="text1"/>
+          <w:sz w:val="20"/>
+          <w:szCs w:val="20"/>
+          <w:lang w:val="en-US"/>
         </w:rPr>
       </w:pPr>
       <w:r>
@@ -608,65 +550,73 @@
           <w:color w:val="000000" w:themeColor="text1"/>
           <w:sz w:val="20"/>
           <w:szCs w:val="20"/>
-        </w:rPr>
-        <w:t xml:space="preserve">K4 = </w:t>
-      </w:r>
-      <w:r>
-        <w:rPr>
-          <w:rStyle w:val="IntensiveHervorhebung"/>
-          <w:rFonts w:cstheme="minorHAnsi"/>
-          <w:i w:val="0"/>
-          <w:color w:val="000000" w:themeColor="text1"/>
-          <w:sz w:val="20"/>
-          <w:szCs w:val="20"/>
-        </w:rPr>
-        <w:t>&lt;S1&gt;</w:t>
-      </w:r>
-      <w:r>
-        <w:rPr>
-          <w:rStyle w:val="IntensiveHervorhebung"/>
-          <w:rFonts w:cstheme="minorHAnsi"/>
-          <w:b w:val="0"/>
-          <w:i w:val="0"/>
-          <w:color w:val="000000" w:themeColor="text1"/>
-          <w:sz w:val="20"/>
-          <w:szCs w:val="20"/>
-        </w:rPr>
-        <w:t xml:space="preserve"> b </w:t>
-      </w:r>
-      <w:r>
-        <w:rPr>
-          <w:rStyle w:val="IntensiveHervorhebung"/>
-          <w:rFonts w:cstheme="minorHAnsi"/>
-          <w:i w:val="0"/>
-          <w:color w:val="000000" w:themeColor="text1"/>
-          <w:sz w:val="20"/>
-          <w:szCs w:val="20"/>
-        </w:rPr>
-        <w:t>&lt;S4&gt;</w:t>
-      </w:r>
-      <w:r>
-        <w:rPr>
-          <w:rStyle w:val="IntensiveHervorhebung"/>
-          <w:rFonts w:cstheme="minorHAnsi"/>
-          <w:b w:val="0"/>
-          <w:i w:val="0"/>
-          <w:color w:val="000000" w:themeColor="text1"/>
-          <w:sz w:val="20"/>
-          <w:szCs w:val="20"/>
-        </w:rPr>
-        <w:t xml:space="preserve"> c </w:t>
-      </w:r>
-      <w:r>
-        <w:rPr>
-          <w:rStyle w:val="IntensiveHervorhebung"/>
-          <w:rFonts w:cstheme="minorHAnsi"/>
-          <w:i w:val="0"/>
-          <w:color w:val="000000" w:themeColor="text1"/>
-          <w:sz w:val="20"/>
-          <w:szCs w:val="20"/>
-        </w:rPr>
-        <w:t>&lt;final&gt;</w:t>
+          <w:lang w:val="en-US"/>
+        </w:rPr>
+        <w:br/>
+      </w:r>
+      <w:proofErr w:type="spellStart"/>
+      <w:r>
+        <w:rPr>
+          <w:rStyle w:val="IntensiveHervorhebung"/>
+          <w:rFonts w:cstheme="minorHAnsi"/>
+          <w:i w:val="0"/>
+          <w:color w:val="000000" w:themeColor="text1"/>
+          <w:sz w:val="20"/>
+          <w:szCs w:val="20"/>
+          <w:lang w:val="en-US"/>
+        </w:rPr>
+        <w:t>Zustands-</w:t>
+      </w:r>
+      <w:proofErr w:type="gramStart"/>
+      <w:r>
+        <w:rPr>
+          <w:rStyle w:val="IntensiveHervorhebung"/>
+          <w:rFonts w:cstheme="minorHAnsi"/>
+          <w:i w:val="0"/>
+          <w:color w:val="000000" w:themeColor="text1"/>
+          <w:sz w:val="20"/>
+          <w:szCs w:val="20"/>
+          <w:lang w:val="en-US"/>
+        </w:rPr>
+        <w:t>Konformanztest</w:t>
+      </w:r>
+      <w:proofErr w:type="spellEnd"/>
+      <w:r>
+        <w:rPr>
+          <w:rStyle w:val="IntensiveHervorhebung"/>
+          <w:rFonts w:cstheme="minorHAnsi"/>
+          <w:i w:val="0"/>
+          <w:color w:val="000000" w:themeColor="text1"/>
+          <w:sz w:val="20"/>
+          <w:szCs w:val="20"/>
+          <w:lang w:val="en-US"/>
+        </w:rPr>
+        <w:t>(</w:t>
+      </w:r>
+      <w:proofErr w:type="gramEnd"/>
+      <w:r>
+        <w:rPr>
+          <w:rStyle w:val="IntensiveHervorhebung"/>
+          <w:rFonts w:cstheme="minorHAnsi"/>
+          <w:i w:val="0"/>
+          <w:color w:val="000000" w:themeColor="text1"/>
+          <w:sz w:val="20"/>
+          <w:szCs w:val="20"/>
+          <w:lang w:val="en-US"/>
+        </w:rPr>
+        <w:t>100%)</w:t>
+      </w:r>
+      <w:r>
+        <w:rPr>
+          <w:rStyle w:val="IntensiveHervorhebung"/>
+          <w:rFonts w:cstheme="minorHAnsi"/>
+          <w:i w:val="0"/>
+          <w:color w:val="000000" w:themeColor="text1"/>
+          <w:sz w:val="20"/>
+          <w:szCs w:val="20"/>
+          <w:lang w:val="en-US"/>
+        </w:rPr>
+        <w:t>:</w:t>
       </w:r>
     </w:p>
     <w:p>
@@ -680,6 +630,768 @@
           <w:color w:val="000000" w:themeColor="text1"/>
           <w:sz w:val="20"/>
           <w:szCs w:val="20"/>
+          <w:lang w:val="en-US"/>
+        </w:rPr>
+      </w:pPr>
+      <w:r>
+        <w:rPr>
+          <w:rStyle w:val="IntensiveHervorhebung"/>
+          <w:rFonts w:cstheme="minorHAnsi"/>
+          <w:b w:val="0"/>
+          <w:i w:val="0"/>
+          <w:color w:val="000000" w:themeColor="text1"/>
+          <w:sz w:val="20"/>
+          <w:szCs w:val="20"/>
+          <w:lang w:val="en-US"/>
+        </w:rPr>
+        <w:t xml:space="preserve">K1 = </w:t>
+      </w:r>
+      <w:r>
+        <w:rPr>
+          <w:rStyle w:val="IntensiveHervorhebung"/>
+          <w:rFonts w:cstheme="minorHAnsi"/>
+          <w:i w:val="0"/>
+          <w:color w:val="000000" w:themeColor="text1"/>
+          <w:sz w:val="20"/>
+          <w:szCs w:val="20"/>
+          <w:lang w:val="en-US"/>
+        </w:rPr>
+        <w:t>&lt;S1&gt;</w:t>
+      </w:r>
+      <w:r>
+        <w:rPr>
+          <w:rStyle w:val="IntensiveHervorhebung"/>
+          <w:rFonts w:cstheme="minorHAnsi"/>
+          <w:b w:val="0"/>
+          <w:i w:val="0"/>
+          <w:color w:val="000000" w:themeColor="text1"/>
+          <w:sz w:val="20"/>
+          <w:szCs w:val="20"/>
+          <w:lang w:val="en-US"/>
+        </w:rPr>
+        <w:t xml:space="preserve"> a </w:t>
+      </w:r>
+      <w:r>
+        <w:rPr>
+          <w:rStyle w:val="IntensiveHervorhebung"/>
+          <w:rFonts w:cstheme="minorHAnsi"/>
+          <w:i w:val="0"/>
+          <w:color w:val="000000" w:themeColor="text1"/>
+          <w:sz w:val="20"/>
+          <w:szCs w:val="20"/>
+          <w:lang w:val="en-US"/>
+        </w:rPr>
+        <w:t>&lt;S2&gt;</w:t>
+      </w:r>
+      <w:r>
+        <w:rPr>
+          <w:rStyle w:val="IntensiveHervorhebung"/>
+          <w:rFonts w:cstheme="minorHAnsi"/>
+          <w:b w:val="0"/>
+          <w:i w:val="0"/>
+          <w:color w:val="000000" w:themeColor="text1"/>
+          <w:sz w:val="20"/>
+          <w:szCs w:val="20"/>
+          <w:lang w:val="en-US"/>
+        </w:rPr>
+        <w:t xml:space="preserve"> a </w:t>
+      </w:r>
+      <w:r>
+        <w:rPr>
+          <w:rStyle w:val="IntensiveHervorhebung"/>
+          <w:rFonts w:cstheme="minorHAnsi"/>
+          <w:i w:val="0"/>
+          <w:color w:val="000000" w:themeColor="text1"/>
+          <w:sz w:val="20"/>
+          <w:szCs w:val="20"/>
+          <w:lang w:val="en-US"/>
+        </w:rPr>
+        <w:t>&lt;S3&gt;</w:t>
+      </w:r>
+      <w:r>
+        <w:rPr>
+          <w:rStyle w:val="IntensiveHervorhebung"/>
+          <w:rFonts w:cstheme="minorHAnsi"/>
+          <w:b w:val="0"/>
+          <w:i w:val="0"/>
+          <w:color w:val="000000" w:themeColor="text1"/>
+          <w:sz w:val="20"/>
+          <w:szCs w:val="20"/>
+          <w:lang w:val="en-US"/>
+        </w:rPr>
+        <w:t xml:space="preserve"> b </w:t>
+      </w:r>
+      <w:r>
+        <w:rPr>
+          <w:rStyle w:val="IntensiveHervorhebung"/>
+          <w:rFonts w:cstheme="minorHAnsi"/>
+          <w:i w:val="0"/>
+          <w:color w:val="000000" w:themeColor="text1"/>
+          <w:sz w:val="20"/>
+          <w:szCs w:val="20"/>
+          <w:lang w:val="en-US"/>
+        </w:rPr>
+        <w:t xml:space="preserve">&lt;final&gt; </w:t>
+      </w:r>
+    </w:p>
+    <w:p>
+      <w:pPr>
+        <w:spacing w:after="0"/>
+        <w:rPr>
+          <w:rStyle w:val="IntensiveHervorhebung"/>
+          <w:rFonts w:cstheme="minorHAnsi"/>
+          <w:b w:val="0"/>
+          <w:i w:val="0"/>
+          <w:color w:val="000000" w:themeColor="text1"/>
+          <w:sz w:val="20"/>
+          <w:szCs w:val="20"/>
+          <w:lang w:val="en-US"/>
+        </w:rPr>
+      </w:pPr>
+      <w:r>
+        <w:rPr>
+          <w:rStyle w:val="IntensiveHervorhebung"/>
+          <w:rFonts w:cstheme="minorHAnsi"/>
+          <w:b w:val="0"/>
+          <w:i w:val="0"/>
+          <w:color w:val="000000" w:themeColor="text1"/>
+          <w:sz w:val="20"/>
+          <w:szCs w:val="20"/>
+          <w:lang w:val="en-US"/>
+        </w:rPr>
+        <w:t>K</w:t>
+      </w:r>
+      <w:r>
+        <w:rPr>
+          <w:rStyle w:val="IntensiveHervorhebung"/>
+          <w:rFonts w:cstheme="minorHAnsi"/>
+          <w:b w:val="0"/>
+          <w:i w:val="0"/>
+          <w:color w:val="000000" w:themeColor="text1"/>
+          <w:sz w:val="20"/>
+          <w:szCs w:val="20"/>
+          <w:lang w:val="en-US"/>
+        </w:rPr>
+        <w:t>2</w:t>
+      </w:r>
+      <w:r>
+        <w:rPr>
+          <w:rStyle w:val="IntensiveHervorhebung"/>
+          <w:rFonts w:cstheme="minorHAnsi"/>
+          <w:b w:val="0"/>
+          <w:i w:val="0"/>
+          <w:color w:val="000000" w:themeColor="text1"/>
+          <w:sz w:val="20"/>
+          <w:szCs w:val="20"/>
+          <w:lang w:val="en-US"/>
+        </w:rPr>
+        <w:t xml:space="preserve"> = </w:t>
+      </w:r>
+      <w:r>
+        <w:rPr>
+          <w:rStyle w:val="IntensiveHervorhebung"/>
+          <w:rFonts w:cstheme="minorHAnsi"/>
+          <w:i w:val="0"/>
+          <w:color w:val="000000" w:themeColor="text1"/>
+          <w:sz w:val="20"/>
+          <w:szCs w:val="20"/>
+          <w:lang w:val="en-US"/>
+        </w:rPr>
+        <w:t>&lt;S1&gt;</w:t>
+      </w:r>
+      <w:r>
+        <w:rPr>
+          <w:rStyle w:val="IntensiveHervorhebung"/>
+          <w:rFonts w:cstheme="minorHAnsi"/>
+          <w:b w:val="0"/>
+          <w:i w:val="0"/>
+          <w:color w:val="000000" w:themeColor="text1"/>
+          <w:sz w:val="20"/>
+          <w:szCs w:val="20"/>
+          <w:lang w:val="en-US"/>
+        </w:rPr>
+        <w:t xml:space="preserve"> b </w:t>
+      </w:r>
+      <w:r>
+        <w:rPr>
+          <w:rStyle w:val="IntensiveHervorhebung"/>
+          <w:rFonts w:cstheme="minorHAnsi"/>
+          <w:i w:val="0"/>
+          <w:color w:val="000000" w:themeColor="text1"/>
+          <w:sz w:val="20"/>
+          <w:szCs w:val="20"/>
+          <w:lang w:val="en-US"/>
+        </w:rPr>
+        <w:t>&lt;S4&gt;</w:t>
+      </w:r>
+      <w:r>
+        <w:rPr>
+          <w:rStyle w:val="IntensiveHervorhebung"/>
+          <w:rFonts w:cstheme="minorHAnsi"/>
+          <w:b w:val="0"/>
+          <w:i w:val="0"/>
+          <w:color w:val="000000" w:themeColor="text1"/>
+          <w:sz w:val="20"/>
+          <w:szCs w:val="20"/>
+          <w:lang w:val="en-US"/>
+        </w:rPr>
+        <w:t xml:space="preserve"> c </w:t>
+      </w:r>
+      <w:r>
+        <w:rPr>
+          <w:rStyle w:val="IntensiveHervorhebung"/>
+          <w:rFonts w:cstheme="minorHAnsi"/>
+          <w:i w:val="0"/>
+          <w:color w:val="000000" w:themeColor="text1"/>
+          <w:sz w:val="20"/>
+          <w:szCs w:val="20"/>
+          <w:lang w:val="en-US"/>
+        </w:rPr>
+        <w:t>&lt;final&gt;</w:t>
+      </w:r>
+      <w:r>
+        <w:rPr>
+          <w:rStyle w:val="IntensiveHervorhebung"/>
+          <w:rFonts w:cstheme="minorHAnsi"/>
+          <w:b w:val="0"/>
+          <w:i w:val="0"/>
+          <w:color w:val="000000" w:themeColor="text1"/>
+          <w:sz w:val="20"/>
+          <w:szCs w:val="20"/>
+          <w:lang w:val="en-US"/>
+        </w:rPr>
+        <w:br/>
+      </w:r>
+      <w:r>
+        <w:rPr>
+          <w:rStyle w:val="IntensiveHervorhebung"/>
+          <w:rFonts w:cstheme="minorHAnsi"/>
+          <w:b w:val="0"/>
+          <w:i w:val="0"/>
+          <w:color w:val="000000" w:themeColor="text1"/>
+          <w:sz w:val="20"/>
+          <w:szCs w:val="20"/>
+          <w:lang w:val="en-US"/>
+        </w:rPr>
+        <w:t>K</w:t>
+      </w:r>
+      <w:r>
+        <w:rPr>
+          <w:rStyle w:val="IntensiveHervorhebung"/>
+          <w:rFonts w:cstheme="minorHAnsi"/>
+          <w:b w:val="0"/>
+          <w:i w:val="0"/>
+          <w:color w:val="000000" w:themeColor="text1"/>
+          <w:sz w:val="20"/>
+          <w:szCs w:val="20"/>
+          <w:lang w:val="en-US"/>
+        </w:rPr>
+        <w:t>3</w:t>
+      </w:r>
+      <w:r>
+        <w:rPr>
+          <w:rStyle w:val="IntensiveHervorhebung"/>
+          <w:rFonts w:cstheme="minorHAnsi"/>
+          <w:b w:val="0"/>
+          <w:i w:val="0"/>
+          <w:color w:val="000000" w:themeColor="text1"/>
+          <w:sz w:val="20"/>
+          <w:szCs w:val="20"/>
+          <w:lang w:val="en-US"/>
+        </w:rPr>
+        <w:t xml:space="preserve"> = </w:t>
+      </w:r>
+      <w:r>
+        <w:rPr>
+          <w:rStyle w:val="IntensiveHervorhebung"/>
+          <w:rFonts w:cstheme="minorHAnsi"/>
+          <w:i w:val="0"/>
+          <w:color w:val="000000" w:themeColor="text1"/>
+          <w:sz w:val="20"/>
+          <w:szCs w:val="20"/>
+          <w:lang w:val="en-US"/>
+        </w:rPr>
+        <w:t>&lt;S1&gt;</w:t>
+      </w:r>
+      <w:r>
+        <w:rPr>
+          <w:rStyle w:val="IntensiveHervorhebung"/>
+          <w:rFonts w:cstheme="minorHAnsi"/>
+          <w:b w:val="0"/>
+          <w:i w:val="0"/>
+          <w:color w:val="000000" w:themeColor="text1"/>
+          <w:sz w:val="20"/>
+          <w:szCs w:val="20"/>
+          <w:lang w:val="en-US"/>
+        </w:rPr>
+        <w:t xml:space="preserve"> a </w:t>
+      </w:r>
+      <w:r>
+        <w:rPr>
+          <w:rStyle w:val="IntensiveHervorhebung"/>
+          <w:rFonts w:cstheme="minorHAnsi"/>
+          <w:i w:val="0"/>
+          <w:color w:val="000000" w:themeColor="text1"/>
+          <w:sz w:val="20"/>
+          <w:szCs w:val="20"/>
+          <w:lang w:val="en-US"/>
+        </w:rPr>
+        <w:t>&lt;S2&gt;</w:t>
+      </w:r>
+      <w:r>
+        <w:rPr>
+          <w:rStyle w:val="IntensiveHervorhebung"/>
+          <w:rFonts w:cstheme="minorHAnsi"/>
+          <w:b w:val="0"/>
+          <w:i w:val="0"/>
+          <w:color w:val="000000" w:themeColor="text1"/>
+          <w:sz w:val="20"/>
+          <w:szCs w:val="20"/>
+          <w:lang w:val="en-US"/>
+        </w:rPr>
+        <w:t xml:space="preserve"> a </w:t>
+      </w:r>
+      <w:r>
+        <w:rPr>
+          <w:rStyle w:val="IntensiveHervorhebung"/>
+          <w:rFonts w:cstheme="minorHAnsi"/>
+          <w:i w:val="0"/>
+          <w:color w:val="000000" w:themeColor="text1"/>
+          <w:sz w:val="20"/>
+          <w:szCs w:val="20"/>
+          <w:lang w:val="en-US"/>
+        </w:rPr>
+        <w:t>&lt;S3&gt;</w:t>
+      </w:r>
+      <w:r>
+        <w:rPr>
+          <w:rStyle w:val="IntensiveHervorhebung"/>
+          <w:rFonts w:cstheme="minorHAnsi"/>
+          <w:b w:val="0"/>
+          <w:i w:val="0"/>
+          <w:color w:val="000000" w:themeColor="text1"/>
+          <w:sz w:val="20"/>
+          <w:szCs w:val="20"/>
+          <w:lang w:val="en-US"/>
+        </w:rPr>
+        <w:t xml:space="preserve"> a </w:t>
+      </w:r>
+      <w:r>
+        <w:rPr>
+          <w:rStyle w:val="IntensiveHervorhebung"/>
+          <w:rFonts w:cstheme="minorHAnsi"/>
+          <w:i w:val="0"/>
+          <w:color w:val="000000" w:themeColor="text1"/>
+          <w:sz w:val="20"/>
+          <w:szCs w:val="20"/>
+          <w:lang w:val="en-US"/>
+        </w:rPr>
+        <w:t>&lt;S2&gt;</w:t>
+      </w:r>
+    </w:p>
+    <w:p>
+      <w:pPr>
+        <w:spacing w:after="0"/>
+        <w:rPr>
+          <w:rStyle w:val="IntensiveHervorhebung"/>
+          <w:rFonts w:cstheme="minorHAnsi"/>
+          <w:i w:val="0"/>
+          <w:color w:val="000000" w:themeColor="text1"/>
+          <w:sz w:val="20"/>
+          <w:szCs w:val="20"/>
+          <w:lang w:val="en-US"/>
+        </w:rPr>
+      </w:pPr>
+      <w:r>
+        <w:rPr>
+          <w:rStyle w:val="IntensiveHervorhebung"/>
+          <w:rFonts w:cstheme="minorHAnsi"/>
+          <w:b w:val="0"/>
+          <w:i w:val="0"/>
+          <w:color w:val="000000" w:themeColor="text1"/>
+          <w:sz w:val="20"/>
+          <w:szCs w:val="20"/>
+          <w:lang w:val="en-US"/>
+        </w:rPr>
+        <w:t>K</w:t>
+      </w:r>
+      <w:r>
+        <w:rPr>
+          <w:rStyle w:val="IntensiveHervorhebung"/>
+          <w:rFonts w:cstheme="minorHAnsi"/>
+          <w:b w:val="0"/>
+          <w:i w:val="0"/>
+          <w:color w:val="000000" w:themeColor="text1"/>
+          <w:sz w:val="20"/>
+          <w:szCs w:val="20"/>
+          <w:lang w:val="en-US"/>
+        </w:rPr>
+        <w:t>4</w:t>
+      </w:r>
+      <w:r>
+        <w:rPr>
+          <w:rStyle w:val="IntensiveHervorhebung"/>
+          <w:rFonts w:cstheme="minorHAnsi"/>
+          <w:b w:val="0"/>
+          <w:i w:val="0"/>
+          <w:color w:val="000000" w:themeColor="text1"/>
+          <w:sz w:val="20"/>
+          <w:szCs w:val="20"/>
+          <w:lang w:val="en-US"/>
+        </w:rPr>
+        <w:t xml:space="preserve"> = </w:t>
+      </w:r>
+      <w:r>
+        <w:rPr>
+          <w:rStyle w:val="IntensiveHervorhebung"/>
+          <w:rFonts w:cstheme="minorHAnsi"/>
+          <w:i w:val="0"/>
+          <w:color w:val="000000" w:themeColor="text1"/>
+          <w:sz w:val="20"/>
+          <w:szCs w:val="20"/>
+          <w:lang w:val="en-US"/>
+        </w:rPr>
+        <w:t>&lt;S1&gt;</w:t>
+      </w:r>
+      <w:r>
+        <w:rPr>
+          <w:rStyle w:val="IntensiveHervorhebung"/>
+          <w:rFonts w:cstheme="minorHAnsi"/>
+          <w:b w:val="0"/>
+          <w:i w:val="0"/>
+          <w:color w:val="000000" w:themeColor="text1"/>
+          <w:sz w:val="20"/>
+          <w:szCs w:val="20"/>
+          <w:lang w:val="en-US"/>
+        </w:rPr>
+        <w:t xml:space="preserve"> a </w:t>
+      </w:r>
+      <w:r>
+        <w:rPr>
+          <w:rStyle w:val="IntensiveHervorhebung"/>
+          <w:rFonts w:cstheme="minorHAnsi"/>
+          <w:i w:val="0"/>
+          <w:color w:val="000000" w:themeColor="text1"/>
+          <w:sz w:val="20"/>
+          <w:szCs w:val="20"/>
+          <w:lang w:val="en-US"/>
+        </w:rPr>
+        <w:t>&lt;S2&gt;</w:t>
+      </w:r>
+      <w:r>
+        <w:rPr>
+          <w:rStyle w:val="IntensiveHervorhebung"/>
+          <w:rFonts w:cstheme="minorHAnsi"/>
+          <w:b w:val="0"/>
+          <w:i w:val="0"/>
+          <w:color w:val="000000" w:themeColor="text1"/>
+          <w:sz w:val="20"/>
+          <w:szCs w:val="20"/>
+          <w:lang w:val="en-US"/>
+        </w:rPr>
+        <w:t xml:space="preserve"> </w:t>
+      </w:r>
+      <w:r>
+        <w:rPr>
+          <w:rStyle w:val="IntensiveHervorhebung"/>
+          <w:rFonts w:cstheme="minorHAnsi"/>
+          <w:b w:val="0"/>
+          <w:i w:val="0"/>
+          <w:color w:val="000000" w:themeColor="text1"/>
+          <w:sz w:val="20"/>
+          <w:szCs w:val="20"/>
+          <w:lang w:val="en-US"/>
+        </w:rPr>
+        <w:t>b</w:t>
+      </w:r>
+      <w:bookmarkStart w:id="0" w:name="_GoBack"/>
+      <w:bookmarkEnd w:id="0"/>
+      <w:r>
+        <w:rPr>
+          <w:rStyle w:val="IntensiveHervorhebung"/>
+          <w:rFonts w:cstheme="minorHAnsi"/>
+          <w:b w:val="0"/>
+          <w:i w:val="0"/>
+          <w:color w:val="000000" w:themeColor="text1"/>
+          <w:sz w:val="20"/>
+          <w:szCs w:val="20"/>
+          <w:lang w:val="en-US"/>
+        </w:rPr>
+        <w:t xml:space="preserve"> </w:t>
+      </w:r>
+      <w:r>
+        <w:rPr>
+          <w:rStyle w:val="IntensiveHervorhebung"/>
+          <w:rFonts w:cstheme="minorHAnsi"/>
+          <w:i w:val="0"/>
+          <w:color w:val="000000" w:themeColor="text1"/>
+          <w:sz w:val="20"/>
+          <w:szCs w:val="20"/>
+          <w:lang w:val="en-US"/>
+        </w:rPr>
+        <w:t>&lt;S2&gt;</w:t>
+      </w:r>
+    </w:p>
+    <w:p>
+      <w:pPr>
+        <w:spacing w:after="0"/>
+        <w:rPr>
+          <w:rStyle w:val="IntensiveHervorhebung"/>
+          <w:rFonts w:cstheme="minorHAnsi"/>
+          <w:b w:val="0"/>
+          <w:i w:val="0"/>
+          <w:color w:val="000000" w:themeColor="text1"/>
+          <w:sz w:val="20"/>
+          <w:szCs w:val="20"/>
+          <w:lang w:val="en-US"/>
+        </w:rPr>
+      </w:pPr>
+      <w:r>
+        <w:rPr>
+          <w:rStyle w:val="IntensiveHervorhebung"/>
+          <w:rFonts w:cstheme="minorHAnsi"/>
+          <w:b w:val="0"/>
+          <w:i w:val="0"/>
+          <w:color w:val="000000" w:themeColor="text1"/>
+          <w:sz w:val="20"/>
+          <w:szCs w:val="20"/>
+          <w:lang w:val="en-US"/>
+        </w:rPr>
+        <w:t>(</w:t>
+      </w:r>
+      <w:r>
+        <w:rPr>
+          <w:rStyle w:val="IntensiveHervorhebung"/>
+          <w:rFonts w:cstheme="minorHAnsi"/>
+          <w:i w:val="0"/>
+          <w:color w:val="000000" w:themeColor="text1"/>
+          <w:sz w:val="20"/>
+          <w:szCs w:val="20"/>
+          <w:lang w:val="en-US"/>
+        </w:rPr>
+        <w:t xml:space="preserve">K5 </w:t>
+      </w:r>
+      <w:r>
+        <w:rPr>
+          <w:rStyle w:val="IntensiveHervorhebung"/>
+          <w:rFonts w:cstheme="minorHAnsi"/>
+          <w:b w:val="0"/>
+          <w:i w:val="0"/>
+          <w:color w:val="000000" w:themeColor="text1"/>
+          <w:sz w:val="20"/>
+          <w:szCs w:val="20"/>
+          <w:lang w:val="en-US"/>
+        </w:rPr>
+        <w:t xml:space="preserve">= </w:t>
+      </w:r>
+      <w:r>
+        <w:rPr>
+          <w:rStyle w:val="IntensiveHervorhebung"/>
+          <w:rFonts w:cstheme="minorHAnsi"/>
+          <w:i w:val="0"/>
+          <w:color w:val="000000" w:themeColor="text1"/>
+          <w:sz w:val="20"/>
+          <w:szCs w:val="20"/>
+          <w:lang w:val="en-US"/>
+        </w:rPr>
+        <w:t xml:space="preserve">&lt;S1&gt; </w:t>
+      </w:r>
+      <w:r>
+        <w:rPr>
+          <w:rStyle w:val="IntensiveHervorhebung"/>
+          <w:rFonts w:cstheme="minorHAnsi"/>
+          <w:b w:val="0"/>
+          <w:i w:val="0"/>
+          <w:color w:val="000000" w:themeColor="text1"/>
+          <w:sz w:val="20"/>
+          <w:szCs w:val="20"/>
+          <w:lang w:val="en-US"/>
+        </w:rPr>
+        <w:t xml:space="preserve">a </w:t>
+      </w:r>
+      <w:r>
+        <w:rPr>
+          <w:rStyle w:val="IntensiveHervorhebung"/>
+          <w:rFonts w:cstheme="minorHAnsi"/>
+          <w:i w:val="0"/>
+          <w:color w:val="000000" w:themeColor="text1"/>
+          <w:sz w:val="20"/>
+          <w:szCs w:val="20"/>
+          <w:lang w:val="en-US"/>
+        </w:rPr>
+        <w:t>&lt;S2&gt;</w:t>
+      </w:r>
+      <w:r>
+        <w:rPr>
+          <w:rStyle w:val="IntensiveHervorhebung"/>
+          <w:rFonts w:cstheme="minorHAnsi"/>
+          <w:i w:val="0"/>
+          <w:color w:val="000000" w:themeColor="text1"/>
+          <w:sz w:val="20"/>
+          <w:szCs w:val="20"/>
+          <w:lang w:val="en-US"/>
+        </w:rPr>
+        <w:t xml:space="preserve"> </w:t>
+      </w:r>
+      <w:r>
+        <w:rPr>
+          <w:rStyle w:val="IntensiveHervorhebung"/>
+          <w:rFonts w:cstheme="minorHAnsi"/>
+          <w:b w:val="0"/>
+          <w:i w:val="0"/>
+          <w:color w:val="000000" w:themeColor="text1"/>
+          <w:sz w:val="20"/>
+          <w:szCs w:val="20"/>
+          <w:lang w:val="en-US"/>
+        </w:rPr>
+        <w:t xml:space="preserve">b </w:t>
+      </w:r>
+      <w:r>
+        <w:rPr>
+          <w:rStyle w:val="IntensiveHervorhebung"/>
+          <w:rFonts w:cstheme="minorHAnsi"/>
+          <w:i w:val="0"/>
+          <w:color w:val="000000" w:themeColor="text1"/>
+          <w:sz w:val="20"/>
+          <w:szCs w:val="20"/>
+          <w:lang w:val="en-US"/>
+        </w:rPr>
+        <w:t xml:space="preserve">&lt;S2&gt; </w:t>
+      </w:r>
+      <w:r>
+        <w:rPr>
+          <w:rStyle w:val="IntensiveHervorhebung"/>
+          <w:rFonts w:cstheme="minorHAnsi"/>
+          <w:b w:val="0"/>
+          <w:i w:val="0"/>
+          <w:color w:val="000000" w:themeColor="text1"/>
+          <w:sz w:val="20"/>
+          <w:szCs w:val="20"/>
+          <w:lang w:val="en-US"/>
+        </w:rPr>
+        <w:t xml:space="preserve">a </w:t>
+      </w:r>
+      <w:r>
+        <w:rPr>
+          <w:rStyle w:val="IntensiveHervorhebung"/>
+          <w:rFonts w:cstheme="minorHAnsi"/>
+          <w:i w:val="0"/>
+          <w:color w:val="000000" w:themeColor="text1"/>
+          <w:sz w:val="20"/>
+          <w:szCs w:val="20"/>
+          <w:lang w:val="en-US"/>
+        </w:rPr>
+        <w:t>&lt;S3&gt;</w:t>
+      </w:r>
+      <w:r>
+        <w:rPr>
+          <w:rStyle w:val="IntensiveHervorhebung"/>
+          <w:rFonts w:cstheme="minorHAnsi"/>
+          <w:b w:val="0"/>
+          <w:i w:val="0"/>
+          <w:color w:val="000000" w:themeColor="text1"/>
+          <w:sz w:val="20"/>
+          <w:szCs w:val="20"/>
+          <w:lang w:val="en-US"/>
+        </w:rPr>
+        <w:t xml:space="preserve"> a </w:t>
+      </w:r>
+      <w:r>
+        <w:rPr>
+          <w:rStyle w:val="IntensiveHervorhebung"/>
+          <w:rFonts w:cstheme="minorHAnsi"/>
+          <w:i w:val="0"/>
+          <w:color w:val="000000" w:themeColor="text1"/>
+          <w:sz w:val="20"/>
+          <w:szCs w:val="20"/>
+          <w:lang w:val="en-US"/>
+        </w:rPr>
+        <w:t>&lt;S2&gt;)</w:t>
+      </w:r>
+      <w:proofErr w:type="spellStart"/>
+      <w:r>
+        <w:rPr>
+          <w:rStyle w:val="IntensiveHervorhebung"/>
+          <w:rFonts w:cstheme="minorHAnsi"/>
+          <w:b w:val="0"/>
+          <w:i w:val="0"/>
+          <w:color w:val="000000" w:themeColor="text1"/>
+          <w:sz w:val="20"/>
+          <w:szCs w:val="20"/>
+          <w:lang w:val="en-US"/>
+        </w:rPr>
+        <w:t>nicht</w:t>
+      </w:r>
+      <w:proofErr w:type="spellEnd"/>
+      <w:r>
+        <w:rPr>
+          <w:rStyle w:val="IntensiveHervorhebung"/>
+          <w:rFonts w:cstheme="minorHAnsi"/>
+          <w:b w:val="0"/>
+          <w:i w:val="0"/>
+          <w:color w:val="000000" w:themeColor="text1"/>
+          <w:sz w:val="20"/>
+          <w:szCs w:val="20"/>
+          <w:lang w:val="en-US"/>
+        </w:rPr>
+        <w:t xml:space="preserve"> </w:t>
+      </w:r>
+      <w:proofErr w:type="spellStart"/>
+      <w:r>
+        <w:rPr>
+          <w:rStyle w:val="IntensiveHervorhebung"/>
+          <w:rFonts w:cstheme="minorHAnsi"/>
+          <w:b w:val="0"/>
+          <w:i w:val="0"/>
+          <w:color w:val="000000" w:themeColor="text1"/>
+          <w:sz w:val="20"/>
+          <w:szCs w:val="20"/>
+          <w:lang w:val="en-US"/>
+        </w:rPr>
+        <w:t>aus</w:t>
+      </w:r>
+      <w:proofErr w:type="spellEnd"/>
+      <w:r>
+        <w:rPr>
+          <w:rStyle w:val="IntensiveHervorhebung"/>
+          <w:rFonts w:cstheme="minorHAnsi"/>
+          <w:b w:val="0"/>
+          <w:i w:val="0"/>
+          <w:color w:val="000000" w:themeColor="text1"/>
+          <w:sz w:val="20"/>
+          <w:szCs w:val="20"/>
+          <w:lang w:val="en-US"/>
+        </w:rPr>
+        <w:t xml:space="preserve"> Baum </w:t>
+      </w:r>
+      <w:proofErr w:type="spellStart"/>
+      <w:r>
+        <w:rPr>
+          <w:rStyle w:val="IntensiveHervorhebung"/>
+          <w:rFonts w:cstheme="minorHAnsi"/>
+          <w:b w:val="0"/>
+          <w:i w:val="0"/>
+          <w:color w:val="000000" w:themeColor="text1"/>
+          <w:sz w:val="20"/>
+          <w:szCs w:val="20"/>
+          <w:lang w:val="en-US"/>
+        </w:rPr>
+        <w:t>erkennbar</w:t>
+      </w:r>
+      <w:proofErr w:type="spellEnd"/>
+    </w:p>
+    <w:p>
+      <w:pPr>
+        <w:spacing w:after="0"/>
+        <w:rPr>
+          <w:rStyle w:val="IntensiveHervorhebung"/>
+          <w:rFonts w:cstheme="minorHAnsi"/>
+          <w:b w:val="0"/>
+          <w:i w:val="0"/>
+          <w:color w:val="000000" w:themeColor="text1"/>
+          <w:sz w:val="20"/>
+          <w:szCs w:val="20"/>
+          <w:lang w:val="en-US"/>
         </w:rPr>
       </w:pPr>
     </w:p>
@@ -693,18 +1405,34 @@
           <w:color w:val="000000" w:themeColor="text1"/>
           <w:sz w:val="20"/>
           <w:szCs w:val="20"/>
+          <w:lang w:val="en-US"/>
         </w:rPr>
       </w:pPr>
-      <w:r>
-        <w:rPr>
-          <w:rStyle w:val="IntensiveHervorhebung"/>
-          <w:rFonts w:cstheme="minorHAnsi"/>
-          <w:i w:val="0"/>
-          <w:color w:val="000000" w:themeColor="text1"/>
-          <w:sz w:val="20"/>
-          <w:szCs w:val="20"/>
-        </w:rPr>
-        <w:t>Zustands-Robustheitstest:</w:t>
+      <w:proofErr w:type="spellStart"/>
+      <w:r>
+        <w:rPr>
+          <w:rStyle w:val="IntensiveHervorhebung"/>
+          <w:rFonts w:cstheme="minorHAnsi"/>
+          <w:i w:val="0"/>
+          <w:color w:val="000000" w:themeColor="text1"/>
+          <w:sz w:val="20"/>
+          <w:szCs w:val="20"/>
+          <w:lang w:val="en-US"/>
+        </w:rPr>
+        <w:t>Zustands-Robustheitstest</w:t>
+      </w:r>
+      <w:proofErr w:type="spellEnd"/>
+      <w:r>
+        <w:rPr>
+          <w:rStyle w:val="IntensiveHervorhebung"/>
+          <w:rFonts w:cstheme="minorHAnsi"/>
+          <w:i w:val="0"/>
+          <w:color w:val="000000" w:themeColor="text1"/>
+          <w:sz w:val="20"/>
+          <w:szCs w:val="20"/>
+          <w:lang w:val="en-US"/>
+        </w:rPr>
+        <w:t>:</w:t>
       </w:r>
     </w:p>
     <w:p>
@@ -764,7 +1492,31 @@
           <w:sz w:val="20"/>
           <w:szCs w:val="20"/>
         </w:rPr>
-        <w:t>&lt;fehler&gt;</w:t>
+        <w:t>&lt;</w:t>
+      </w:r>
+      <w:proofErr w:type="spellStart"/>
+      <w:r>
+        <w:rPr>
+          <w:rStyle w:val="IntensiveHervorhebung"/>
+          <w:rFonts w:cstheme="minorHAnsi"/>
+          <w:i w:val="0"/>
+          <w:color w:val="000000" w:themeColor="text1"/>
+          <w:sz w:val="20"/>
+          <w:szCs w:val="20"/>
+        </w:rPr>
+        <w:t>fehler</w:t>
+      </w:r>
+      <w:proofErr w:type="spellEnd"/>
+      <w:r>
+        <w:rPr>
+          <w:rStyle w:val="IntensiveHervorhebung"/>
+          <w:rFonts w:cstheme="minorHAnsi"/>
+          <w:i w:val="0"/>
+          <w:color w:val="000000" w:themeColor="text1"/>
+          <w:sz w:val="20"/>
+          <w:szCs w:val="20"/>
+        </w:rPr>
+        <w:t>&gt;</w:t>
       </w:r>
     </w:p>
     <w:p>
@@ -778,6 +1530,7 @@
           <w:color w:val="000000" w:themeColor="text1"/>
           <w:sz w:val="20"/>
           <w:szCs w:val="20"/>
+          <w:lang w:val="en-US"/>
         </w:rPr>
       </w:pPr>
       <w:r>
@@ -789,6 +1542,7 @@
           <w:color w:val="000000" w:themeColor="text1"/>
           <w:sz w:val="20"/>
           <w:szCs w:val="20"/>
+          <w:lang w:val="en-US"/>
         </w:rPr>
         <w:t xml:space="preserve">R2 = </w:t>
       </w:r>
@@ -800,6 +1554,7 @@
           <w:color w:val="000000" w:themeColor="text1"/>
           <w:sz w:val="20"/>
           <w:szCs w:val="20"/>
+          <w:lang w:val="en-US"/>
         </w:rPr>
         <w:t>&lt;S1&gt;</w:t>
       </w:r>
@@ -812,6 +1567,7 @@
           <w:color w:val="000000" w:themeColor="text1"/>
           <w:sz w:val="20"/>
           <w:szCs w:val="20"/>
+          <w:lang w:val="en-US"/>
         </w:rPr>
         <w:t xml:space="preserve"> b </w:t>
       </w:r>
@@ -823,6 +1579,7 @@
           <w:color w:val="000000" w:themeColor="text1"/>
           <w:sz w:val="20"/>
           <w:szCs w:val="20"/>
+          <w:lang w:val="en-US"/>
         </w:rPr>
         <w:t>&lt;S4&gt;</w:t>
       </w:r>
@@ -835,6 +1592,7 @@
           <w:color w:val="000000" w:themeColor="text1"/>
           <w:sz w:val="20"/>
           <w:szCs w:val="20"/>
+          <w:lang w:val="en-US"/>
         </w:rPr>
         <w:t xml:space="preserve"> a </w:t>
       </w:r>
@@ -846,8 +1604,35 @@
           <w:color w:val="000000" w:themeColor="text1"/>
           <w:sz w:val="20"/>
           <w:szCs w:val="20"/>
-        </w:rPr>
-        <w:t>&lt;fehler&gt;</w:t>
+          <w:lang w:val="en-US"/>
+        </w:rPr>
+        <w:t>&lt;</w:t>
+      </w:r>
+      <w:proofErr w:type="spellStart"/>
+      <w:r>
+        <w:rPr>
+          <w:rStyle w:val="IntensiveHervorhebung"/>
+          <w:rFonts w:cstheme="minorHAnsi"/>
+          <w:i w:val="0"/>
+          <w:color w:val="000000" w:themeColor="text1"/>
+          <w:sz w:val="20"/>
+          <w:szCs w:val="20"/>
+          <w:lang w:val="en-US"/>
+        </w:rPr>
+        <w:t>fehler</w:t>
+      </w:r>
+      <w:proofErr w:type="spellEnd"/>
+      <w:r>
+        <w:rPr>
+          <w:rStyle w:val="IntensiveHervorhebung"/>
+          <w:rFonts w:cstheme="minorHAnsi"/>
+          <w:i w:val="0"/>
+          <w:color w:val="000000" w:themeColor="text1"/>
+          <w:sz w:val="20"/>
+          <w:szCs w:val="20"/>
+          <w:lang w:val="en-US"/>
+        </w:rPr>
+        <w:t>&gt;</w:t>
       </w:r>
     </w:p>
     <w:p>
@@ -861,6 +1646,7 @@
           <w:color w:val="000000" w:themeColor="text1"/>
           <w:sz w:val="20"/>
           <w:szCs w:val="20"/>
+          <w:lang w:val="en-US"/>
         </w:rPr>
       </w:pPr>
       <w:r>
@@ -872,6 +1658,7 @@
           <w:color w:val="000000" w:themeColor="text1"/>
           <w:sz w:val="20"/>
           <w:szCs w:val="20"/>
+          <w:lang w:val="en-US"/>
         </w:rPr>
         <w:t xml:space="preserve">R3 = </w:t>
       </w:r>
@@ -883,6 +1670,7 @@
           <w:color w:val="000000" w:themeColor="text1"/>
           <w:sz w:val="20"/>
           <w:szCs w:val="20"/>
+          <w:lang w:val="en-US"/>
         </w:rPr>
         <w:t>&lt;S1&gt;</w:t>
       </w:r>
@@ -895,6 +1683,7 @@
           <w:color w:val="000000" w:themeColor="text1"/>
           <w:sz w:val="20"/>
           <w:szCs w:val="20"/>
+          <w:lang w:val="en-US"/>
         </w:rPr>
         <w:t xml:space="preserve"> b </w:t>
       </w:r>
@@ -906,6 +1695,7 @@
           <w:color w:val="000000" w:themeColor="text1"/>
           <w:sz w:val="20"/>
           <w:szCs w:val="20"/>
+          <w:lang w:val="en-US"/>
         </w:rPr>
         <w:t>&lt;S4&gt;</w:t>
       </w:r>
@@ -918,6 +1708,7 @@
           <w:color w:val="000000" w:themeColor="text1"/>
           <w:sz w:val="20"/>
           <w:szCs w:val="20"/>
+          <w:lang w:val="en-US"/>
         </w:rPr>
         <w:t xml:space="preserve"> b </w:t>
       </w:r>
@@ -929,8 +1720,35 @@
           <w:color w:val="000000" w:themeColor="text1"/>
           <w:sz w:val="20"/>
           <w:szCs w:val="20"/>
-        </w:rPr>
-        <w:t>&lt;fehler&gt;</w:t>
+          <w:lang w:val="en-US"/>
+        </w:rPr>
+        <w:t>&lt;</w:t>
+      </w:r>
+      <w:proofErr w:type="spellStart"/>
+      <w:r>
+        <w:rPr>
+          <w:rStyle w:val="IntensiveHervorhebung"/>
+          <w:rFonts w:cstheme="minorHAnsi"/>
+          <w:i w:val="0"/>
+          <w:color w:val="000000" w:themeColor="text1"/>
+          <w:sz w:val="20"/>
+          <w:szCs w:val="20"/>
+          <w:lang w:val="en-US"/>
+        </w:rPr>
+        <w:t>fehler</w:t>
+      </w:r>
+      <w:proofErr w:type="spellEnd"/>
+      <w:r>
+        <w:rPr>
+          <w:rStyle w:val="IntensiveHervorhebung"/>
+          <w:rFonts w:cstheme="minorHAnsi"/>
+          <w:i w:val="0"/>
+          <w:color w:val="000000" w:themeColor="text1"/>
+          <w:sz w:val="20"/>
+          <w:szCs w:val="20"/>
+          <w:lang w:val="en-US"/>
+        </w:rPr>
+        <w:t>&gt;</w:t>
       </w:r>
     </w:p>
     <w:p>
@@ -944,6 +1762,7 @@
           <w:color w:val="000000" w:themeColor="text1"/>
           <w:sz w:val="20"/>
           <w:szCs w:val="20"/>
+          <w:lang w:val="en-US"/>
         </w:rPr>
       </w:pPr>
       <w:r>
@@ -955,6 +1774,7 @@
           <w:color w:val="000000" w:themeColor="text1"/>
           <w:sz w:val="20"/>
           <w:szCs w:val="20"/>
+          <w:lang w:val="en-US"/>
         </w:rPr>
         <w:t xml:space="preserve">R4 = </w:t>
       </w:r>
@@ -966,6 +1786,7 @@
           <w:color w:val="000000" w:themeColor="text1"/>
           <w:sz w:val="20"/>
           <w:szCs w:val="20"/>
+          <w:lang w:val="en-US"/>
         </w:rPr>
         <w:t>&lt;S1&gt;</w:t>
       </w:r>
@@ -978,6 +1799,7 @@
           <w:color w:val="000000" w:themeColor="text1"/>
           <w:sz w:val="20"/>
           <w:szCs w:val="20"/>
+          <w:lang w:val="en-US"/>
         </w:rPr>
         <w:t xml:space="preserve"> a </w:t>
       </w:r>
@@ -989,6 +1811,7 @@
           <w:color w:val="000000" w:themeColor="text1"/>
           <w:sz w:val="20"/>
           <w:szCs w:val="20"/>
+          <w:lang w:val="en-US"/>
         </w:rPr>
         <w:t>&lt;S2&gt;</w:t>
       </w:r>
@@ -1001,6 +1824,7 @@
           <w:color w:val="000000" w:themeColor="text1"/>
           <w:sz w:val="20"/>
           <w:szCs w:val="20"/>
+          <w:lang w:val="en-US"/>
         </w:rPr>
         <w:t xml:space="preserve"> c </w:t>
       </w:r>
@@ -1012,8 +1836,35 @@
           <w:color w:val="000000" w:themeColor="text1"/>
           <w:sz w:val="20"/>
           <w:szCs w:val="20"/>
-        </w:rPr>
-        <w:t>&lt;fehler&gt;</w:t>
+          <w:lang w:val="en-US"/>
+        </w:rPr>
+        <w:t>&lt;</w:t>
+      </w:r>
+      <w:proofErr w:type="spellStart"/>
+      <w:r>
+        <w:rPr>
+          <w:rStyle w:val="IntensiveHervorhebung"/>
+          <w:rFonts w:cstheme="minorHAnsi"/>
+          <w:i w:val="0"/>
+          <w:color w:val="000000" w:themeColor="text1"/>
+          <w:sz w:val="20"/>
+          <w:szCs w:val="20"/>
+          <w:lang w:val="en-US"/>
+        </w:rPr>
+        <w:t>fehler</w:t>
+      </w:r>
+      <w:proofErr w:type="spellEnd"/>
+      <w:r>
+        <w:rPr>
+          <w:rStyle w:val="IntensiveHervorhebung"/>
+          <w:rFonts w:cstheme="minorHAnsi"/>
+          <w:i w:val="0"/>
+          <w:color w:val="000000" w:themeColor="text1"/>
+          <w:sz w:val="20"/>
+          <w:szCs w:val="20"/>
+          <w:lang w:val="en-US"/>
+        </w:rPr>
+        <w:t>&gt;</w:t>
       </w:r>
     </w:p>
     <w:p>
@@ -1027,6 +1878,7 @@
           <w:color w:val="000000" w:themeColor="text1"/>
           <w:sz w:val="20"/>
           <w:szCs w:val="20"/>
+          <w:lang w:val="en-US"/>
         </w:rPr>
       </w:pPr>
       <w:r>
@@ -1038,7 +1890,9 @@
           <w:color w:val="000000" w:themeColor="text1"/>
           <w:sz w:val="20"/>
           <w:szCs w:val="20"/>
-        </w:rPr>
+          <w:lang w:val="en-US"/>
+        </w:rPr>
+        <w:lastRenderedPageBreak/>
         <w:t xml:space="preserve">R5 = </w:t>
       </w:r>
       <w:r>
@@ -1049,6 +1903,7 @@
           <w:color w:val="000000" w:themeColor="text1"/>
           <w:sz w:val="20"/>
           <w:szCs w:val="20"/>
+          <w:lang w:val="en-US"/>
         </w:rPr>
         <w:t>&lt;S1&gt;</w:t>
       </w:r>
@@ -1061,6 +1916,7 @@
           <w:color w:val="000000" w:themeColor="text1"/>
           <w:sz w:val="20"/>
           <w:szCs w:val="20"/>
+          <w:lang w:val="en-US"/>
         </w:rPr>
         <w:t xml:space="preserve"> a </w:t>
       </w:r>
@@ -1072,6 +1928,7 @@
           <w:color w:val="000000" w:themeColor="text1"/>
           <w:sz w:val="20"/>
           <w:szCs w:val="20"/>
+          <w:lang w:val="en-US"/>
         </w:rPr>
         <w:t>&lt;S2&gt;</w:t>
       </w:r>
@@ -1084,6 +1941,7 @@
           <w:color w:val="000000" w:themeColor="text1"/>
           <w:sz w:val="20"/>
           <w:szCs w:val="20"/>
+          <w:lang w:val="en-US"/>
         </w:rPr>
         <w:t xml:space="preserve"> a </w:t>
       </w:r>
@@ -1095,6 +1953,7 @@
           <w:color w:val="000000" w:themeColor="text1"/>
           <w:sz w:val="20"/>
           <w:szCs w:val="20"/>
+          <w:lang w:val="en-US"/>
         </w:rPr>
         <w:t>&lt;S3&gt;</w:t>
       </w:r>
@@ -1107,6 +1966,7 @@
           <w:color w:val="000000" w:themeColor="text1"/>
           <w:sz w:val="20"/>
           <w:szCs w:val="20"/>
+          <w:lang w:val="en-US"/>
         </w:rPr>
         <w:t xml:space="preserve"> c </w:t>
       </w:r>
@@ -1118,8 +1978,35 @@
           <w:color w:val="000000" w:themeColor="text1"/>
           <w:sz w:val="20"/>
           <w:szCs w:val="20"/>
-        </w:rPr>
-        <w:t>&lt;fehler&gt;</w:t>
+          <w:lang w:val="en-US"/>
+        </w:rPr>
+        <w:t>&lt;</w:t>
+      </w:r>
+      <w:proofErr w:type="spellStart"/>
+      <w:r>
+        <w:rPr>
+          <w:rStyle w:val="IntensiveHervorhebung"/>
+          <w:rFonts w:cstheme="minorHAnsi"/>
+          <w:i w:val="0"/>
+          <w:color w:val="000000" w:themeColor="text1"/>
+          <w:sz w:val="20"/>
+          <w:szCs w:val="20"/>
+          <w:lang w:val="en-US"/>
+        </w:rPr>
+        <w:t>fehler</w:t>
+      </w:r>
+      <w:proofErr w:type="spellEnd"/>
+      <w:r>
+        <w:rPr>
+          <w:rStyle w:val="IntensiveHervorhebung"/>
+          <w:rFonts w:cstheme="minorHAnsi"/>
+          <w:i w:val="0"/>
+          <w:color w:val="000000" w:themeColor="text1"/>
+          <w:sz w:val="20"/>
+          <w:szCs w:val="20"/>
+          <w:lang w:val="en-US"/>
+        </w:rPr>
+        <w:t>&gt;</w:t>
       </w:r>
     </w:p>
     <w:sectPr>
@@ -1133,7 +2020,7 @@
 </file>
 
 <file path=word/styles.xml><?xml version="1.0" encoding="utf-8"?>
-<w:styles xmlns:mc="http://schemas.openxmlformats.org/markup-compatibility/2006" xmlns:r="http://schemas.openxmlformats.org/officeDocument/2006/relationships" xmlns:w="http://schemas.openxmlformats.org/wordprocessingml/2006/main" xmlns:w14="http://schemas.microsoft.com/office/word/2010/wordml" mc:Ignorable="w14">
+<w:styles xmlns:r="http://schemas.openxmlformats.org/officeDocument/2006/relationships" xmlns:w="http://schemas.openxmlformats.org/wordprocessingml/2006/main">
   <w:docDefaults>
     <w:rPrDefault>
       <w:rPr>
@@ -1291,6 +2178,7 @@
   <w:style w:type="paragraph" w:default="1" w:styleId="Standard">
     <w:name w:val="Normal"/>
     <w:qFormat/>
+    <w:rsid w:val="002D1ED4"/>
   </w:style>
   <w:style w:type="character" w:default="1" w:styleId="Absatz-Standardschriftart">
     <w:name w:val="Default Paragraph Font"/>
@@ -1303,6 +2191,7 @@
     <w:uiPriority w:val="99"/>
     <w:semiHidden/>
     <w:unhideWhenUsed/>
+    <w:qFormat/>
     <w:tblPr>
       <w:tblInd w:w="0" w:type="dxa"/>
       <w:tblCellMar>
@@ -1884,7 +2773,7 @@
 </file>
 
 <file path=customXml/itemProps1.xml><?xml version="1.0" encoding="utf-8"?>
-<ds:datastoreItem xmlns:ds="http://schemas.openxmlformats.org/officeDocument/2006/customXml" ds:itemID="{1AB5398A-8688-4958-9052-1B0C12A9DF69}">
+<ds:datastoreItem xmlns:ds="http://schemas.openxmlformats.org/officeDocument/2006/customXml" ds:itemID="{DC30890F-C8D3-4AF0-B4AA-DE9DB0715FAC}">
   <ds:schemaRefs>
     <ds:schemaRef ds:uri="http://schemas.openxmlformats.org/officeDocument/2006/bibliography"/>
   </ds:schemaRefs>

</xml_diff>